<commit_message>
add lato font resume doc
</commit_message>
<xml_diff>
--- a/resume style 1.docx
+++ b/resume style 1.docx
@@ -155,6 +155,120 @@
           <w:rFonts w:ascii="Lato" w:hAnsi="Lato"/>
           <w:caps w:val="0"/>
         </w:rPr>
+        <w:t>Continuing Ed</w:t>
+      </w:r>
+      <w:r>
+        <w:rPr>
+          <w:rFonts w:ascii="Lato" w:hAnsi="Lato"/>
+          <w:caps w:val="0"/>
+        </w:rPr>
+        <w:t xml:space="preserve"> | </w:t>
+      </w:r>
+      <w:r>
+        <w:rPr>
+          <w:rFonts w:ascii="Lato" w:hAnsi="Lato"/>
+          <w:caps w:val="0"/>
+        </w:rPr>
+        <w:t xml:space="preserve">May </w:t>
+      </w:r>
+      <w:r>
+        <w:rPr>
+          <w:rFonts w:ascii="Lato" w:hAnsi="Lato"/>
+          <w:caps w:val="0"/>
+        </w:rPr>
+        <w:t>2013</w:t>
+      </w:r>
+      <w:r>
+        <w:rPr>
+          <w:rFonts w:ascii="Lato" w:hAnsi="Lato"/>
+          <w:caps w:val="0"/>
+        </w:rPr>
+        <w:t xml:space="preserve"> - Present</w:t>
+      </w:r>
+      <w:r>
+        <w:rPr>
+          <w:rFonts w:ascii="Lato" w:hAnsi="Lato"/>
+          <w:caps w:val="0"/>
+        </w:rPr>
+        <w:t xml:space="preserve"> | </w:t>
+      </w:r>
+      <w:r>
+        <w:rPr>
+          <w:rFonts w:ascii="Lato" w:hAnsi="Lato"/>
+          <w:caps w:val="0"/>
+        </w:rPr>
+        <w:t>edX, Udemy, Coursera</w:t>
+      </w:r>
+    </w:p>
+    <w:p>
+      <w:pPr>
+        <w:pStyle w:val="ListBullet"/>
+        <w:rPr>
+          <w:rFonts w:ascii="Lato" w:hAnsi="Lato"/>
+        </w:rPr>
+      </w:pPr>
+      <w:r>
+        <w:rPr>
+          <w:rFonts w:ascii="Lato" w:hAnsi="Lato"/>
+        </w:rPr>
+        <w:t xml:space="preserve">Coursework and topics included </w:t>
+      </w:r>
+      <w:r>
+        <w:rPr>
+          <w:rFonts w:ascii="Lato" w:hAnsi="Lato"/>
+        </w:rPr>
+        <w:t xml:space="preserve">Data Science, </w:t>
+      </w:r>
+      <w:r>
+        <w:rPr>
+          <w:rFonts w:ascii="Lato" w:hAnsi="Lato"/>
+        </w:rPr>
+        <w:t>Ruby on Rails</w:t>
+      </w:r>
+      <w:r>
+        <w:rPr>
+          <w:rFonts w:ascii="Lato" w:hAnsi="Lato"/>
+        </w:rPr>
+        <w:t xml:space="preserve">, JavaScript, </w:t>
+      </w:r>
+      <w:r>
+        <w:rPr>
+          <w:rFonts w:ascii="Lato" w:hAnsi="Lato"/>
+        </w:rPr>
+        <w:t>Databases</w:t>
+      </w:r>
+      <w:r>
+        <w:rPr>
+          <w:rFonts w:ascii="Lato" w:hAnsi="Lato"/>
+        </w:rPr>
+        <w:t xml:space="preserve">, Web Data, </w:t>
+      </w:r>
+      <w:r>
+        <w:rPr>
+          <w:rFonts w:ascii="Lato" w:hAnsi="Lato"/>
+        </w:rPr>
+        <w:t xml:space="preserve">HTML, CSS, </w:t>
+      </w:r>
+      <w:r>
+        <w:rPr>
+          <w:rFonts w:ascii="Lato" w:hAnsi="Lato"/>
+        </w:rPr>
+        <w:t>ReactJS</w:t>
+      </w:r>
+    </w:p>
+    <w:p>
+      <w:pPr>
+        <w:pStyle w:val="Heading2"/>
+        <w:rPr>
+          <w:rFonts w:ascii="Lato" w:hAnsi="Lato"/>
+          <w:caps w:val="0"/>
+        </w:rPr>
+      </w:pPr>
+      <w:r>
+        <w:rPr>
+          <w:rFonts w:ascii="Lato" w:hAnsi="Lato"/>
+          <w:caps w:val="0"/>
+        </w:rPr>
         <w:t>B.S.</w:t>
       </w:r>
       <w:r>
@@ -183,49 +297,21 @@
           <w:rFonts w:ascii="Lato" w:hAnsi="Lato"/>
           <w:caps w:val="0"/>
         </w:rPr>
-        <w:t xml:space="preserve"> </w:t>
-      </w:r>
-      <w:r>
-        <w:rPr>
-          <w:rFonts w:ascii="Lato" w:hAnsi="Lato"/>
-          <w:caps w:val="0"/>
-        </w:rPr>
-        <w:t>|</w:t>
-      </w:r>
-      <w:r>
-        <w:rPr>
-          <w:rFonts w:ascii="Lato" w:hAnsi="Lato"/>
-          <w:caps w:val="0"/>
-        </w:rPr>
-        <w:t xml:space="preserve"> </w:t>
-      </w:r>
-      <w:r>
-        <w:rPr>
-          <w:rFonts w:ascii="Lato" w:hAnsi="Lato"/>
-          <w:caps w:val="0"/>
-        </w:rPr>
-        <w:t>May 2013</w:t>
-      </w:r>
-      <w:r>
-        <w:rPr>
-          <w:rFonts w:ascii="Lato" w:hAnsi="Lato"/>
-          <w:caps w:val="0"/>
-        </w:rPr>
-        <w:t xml:space="preserve"> </w:t>
-      </w:r>
-      <w:r>
-        <w:rPr>
-          <w:rFonts w:ascii="Lato" w:hAnsi="Lato"/>
-          <w:caps w:val="0"/>
-        </w:rPr>
-        <w:t>|</w:t>
-      </w:r>
-      <w:r>
-        <w:rPr>
-          <w:rFonts w:ascii="Lato" w:hAnsi="Lato"/>
-          <w:caps w:val="0"/>
-        </w:rPr>
-        <w:t xml:space="preserve"> </w:t>
+        <w:t xml:space="preserve"> |</w:t>
+      </w:r>
+      <w:r>
+        <w:rPr>
+          <w:rFonts w:ascii="Lato" w:hAnsi="Lato"/>
+          <w:caps w:val="0"/>
+        </w:rPr>
+        <w:t xml:space="preserve"> May 2013</w:t>
+      </w:r>
+      <w:r>
+        <w:rPr>
+          <w:rFonts w:ascii="Lato" w:hAnsi="Lato"/>
+          <w:caps w:val="0"/>
+        </w:rPr>
+        <w:t xml:space="preserve"> | </w:t>
       </w:r>
       <w:r>
         <w:rPr>
@@ -262,77 +348,35 @@
           <w:rFonts w:ascii="Lato" w:hAnsi="Lato"/>
           <w:caps w:val="0"/>
         </w:rPr>
-        <w:t xml:space="preserve">B.S. in </w:t>
-      </w:r>
-      <w:r>
-        <w:rPr>
-          <w:rFonts w:ascii="Lato" w:hAnsi="Lato"/>
-          <w:caps w:val="0"/>
-        </w:rPr>
-        <w:t>Geology</w:t>
-      </w:r>
-      <w:r>
-        <w:rPr>
-          <w:rFonts w:ascii="Lato" w:hAnsi="Lato"/>
-          <w:caps w:val="0"/>
-        </w:rPr>
-        <w:t xml:space="preserve"> </w:t>
-      </w:r>
-      <w:r>
-        <w:rPr>
-          <w:rFonts w:ascii="Lato" w:hAnsi="Lato"/>
-          <w:caps w:val="0"/>
-        </w:rPr>
-        <w:t>|</w:t>
-      </w:r>
-      <w:r>
-        <w:rPr>
-          <w:rFonts w:ascii="Lato" w:hAnsi="Lato"/>
-          <w:caps w:val="0"/>
-        </w:rPr>
-        <w:t xml:space="preserve"> </w:t>
-      </w:r>
-      <w:r>
-        <w:rPr>
-          <w:rFonts w:ascii="Lato" w:hAnsi="Lato"/>
-          <w:caps w:val="0"/>
-        </w:rPr>
-        <w:t>May 20</w:t>
-      </w:r>
-      <w:r>
-        <w:rPr>
-          <w:rFonts w:ascii="Lato" w:hAnsi="Lato"/>
-          <w:caps w:val="0"/>
-        </w:rPr>
-        <w:t>08</w:t>
-      </w:r>
-      <w:r>
-        <w:rPr>
-          <w:rFonts w:ascii="Lato" w:hAnsi="Lato"/>
-          <w:caps w:val="0"/>
-        </w:rPr>
-        <w:t xml:space="preserve"> </w:t>
-      </w:r>
-      <w:r>
-        <w:rPr>
-          <w:rFonts w:ascii="Lato" w:hAnsi="Lato"/>
-          <w:caps w:val="0"/>
-        </w:rPr>
-        <w:t>|</w:t>
-      </w:r>
-      <w:r>
-        <w:rPr>
-          <w:rFonts w:ascii="Lato" w:hAnsi="Lato"/>
-          <w:caps w:val="0"/>
-        </w:rPr>
-        <w:t xml:space="preserve"> </w:t>
-      </w:r>
-      <w:r>
-        <w:rPr>
-          <w:rFonts w:ascii="Lato" w:hAnsi="Lato"/>
-          <w:caps w:val="0"/>
-        </w:rPr>
-        <w:t>William &amp; Mary</w:t>
+        <w:t>B.S. in Geology</w:t>
+      </w:r>
+      <w:r>
+        <w:rPr>
+          <w:rFonts w:ascii="Lato" w:hAnsi="Lato"/>
+          <w:caps w:val="0"/>
+        </w:rPr>
+        <w:t xml:space="preserve"> | </w:t>
+      </w:r>
+      <w:r>
+        <w:rPr>
+          <w:rFonts w:ascii="Lato" w:hAnsi="Lato"/>
+          <w:caps w:val="0"/>
+        </w:rPr>
+        <w:t>May 2008</w:t>
+      </w:r>
+      <w:r>
+        <w:rPr>
+          <w:rFonts w:ascii="Lato" w:hAnsi="Lato"/>
+          <w:caps w:val="0"/>
+        </w:rPr>
+        <w:t xml:space="preserve"> |</w:t>
+      </w:r>
+      <w:r>
+        <w:rPr>
+          <w:rFonts w:ascii="Lato" w:hAnsi="Lato"/>
+          <w:caps w:val="0"/>
+        </w:rPr>
+        <w:t xml:space="preserve"> William &amp; Mary</w:t>
       </w:r>
     </w:p>
     <w:p>
@@ -346,33 +390,13 @@
         <w:rPr>
           <w:rFonts w:ascii="Lato" w:hAnsi="Lato"/>
         </w:rPr>
-        <w:t xml:space="preserve">Coursework and topics </w:t>
-      </w:r>
-      <w:r>
-        <w:rPr>
-          <w:rFonts w:ascii="Lato" w:hAnsi="Lato"/>
-        </w:rPr>
-        <w:t xml:space="preserve">included </w:t>
-      </w:r>
-      <w:r>
-        <w:rPr>
-          <w:rFonts w:ascii="Lato" w:hAnsi="Lato"/>
-        </w:rPr>
-        <w:t xml:space="preserve">GIS, </w:t>
-      </w:r>
-      <w:proofErr w:type="spellStart"/>
-      <w:r>
-        <w:rPr>
-          <w:rFonts w:ascii="Lato" w:hAnsi="Lato"/>
-        </w:rPr>
-        <w:t>Matlab</w:t>
-      </w:r>
-      <w:proofErr w:type="spellEnd"/>
-      <w:r>
-        <w:rPr>
-          <w:rFonts w:ascii="Lato" w:hAnsi="Lato"/>
-        </w:rPr>
-        <w:t>, Hydrology, Surface Processes, Paleontology, Earth Structure, Mineralogy, and Petrology</w:t>
+        <w:t xml:space="preserve">Coursework and topics included </w:t>
+      </w:r>
+      <w:r>
+        <w:rPr>
+          <w:rFonts w:ascii="Lato" w:hAnsi="Lato"/>
+        </w:rPr>
+        <w:t>GIS, Matlab, Hydrology, Surface Processes, Paleontology, Earth Structure, Mineralogy, and Petrology</w:t>
       </w:r>
     </w:p>
     <w:p>
@@ -418,21 +442,12 @@
         </w:rPr>
         <w:t xml:space="preserve"> | </w:t>
       </w:r>
-      <w:proofErr w:type="spellStart"/>
-      <w:r>
-        <w:rPr>
-          <w:rFonts w:ascii="Lato" w:hAnsi="Lato"/>
-          <w:caps w:val="0"/>
-        </w:rPr>
-        <w:t>Osram</w:t>
-      </w:r>
-      <w:proofErr w:type="spellEnd"/>
-      <w:r>
-        <w:rPr>
-          <w:rFonts w:ascii="Lato" w:hAnsi="Lato"/>
-          <w:caps w:val="0"/>
-        </w:rPr>
-        <w:t xml:space="preserve"> Sylvania</w:t>
+      <w:r>
+        <w:rPr>
+          <w:rFonts w:ascii="Lato" w:hAnsi="Lato"/>
+          <w:caps w:val="0"/>
+        </w:rPr>
+        <w:t>Osram Sylvania</w:t>
       </w:r>
       <w:r>
         <w:rPr>
@@ -460,21 +475,7 @@
         <w:rPr>
           <w:rFonts w:ascii="Lato" w:hAnsi="Lato"/>
         </w:rPr>
-        <w:t xml:space="preserve">Environmental testing on automotive lighting products using synchronous </w:t>
-      </w:r>
-      <w:proofErr w:type="spellStart"/>
-      <w:r>
-        <w:rPr>
-          <w:rFonts w:ascii="Lato" w:hAnsi="Lato"/>
-        </w:rPr>
-        <w:t>Labview</w:t>
-      </w:r>
-      <w:proofErr w:type="spellEnd"/>
-      <w:r>
-        <w:rPr>
-          <w:rFonts w:ascii="Lato" w:hAnsi="Lato"/>
-        </w:rPr>
-        <w:t xml:space="preserve"> and chamber programs</w:t>
+        <w:t>Environmental testing on automotive lighting products using synchronous Labview and chamber programs</w:t>
       </w:r>
     </w:p>
     <w:p>
@@ -488,12 +489,135 @@
         <w:rPr>
           <w:rFonts w:ascii="Lato" w:hAnsi="Lato"/>
         </w:rPr>
-        <w:t>Data analysis in Excel and Minitab</w:t>
+        <w:t>Data analysis:</w:t>
       </w:r>
     </w:p>
     <w:p>
       <w:pPr>
         <w:pStyle w:val="ListBullet"/>
+        <w:tabs>
+          <w:tab w:val="clear" w:pos="144"/>
+          <w:tab w:val="num" w:pos="864"/>
+        </w:tabs>
+        <w:ind w:left="864"/>
+        <w:rPr>
+          <w:rFonts w:ascii="Lato" w:hAnsi="Lato"/>
+        </w:rPr>
+      </w:pPr>
+      <w:r>
+        <w:rPr>
+          <w:rFonts w:ascii="Lato" w:hAnsi="Lato"/>
+        </w:rPr>
+        <w:t xml:space="preserve">Created a </w:t>
+      </w:r>
+      <w:r>
+        <w:rPr>
+          <w:rFonts w:ascii="Lato" w:hAnsi="Lato"/>
+        </w:rPr>
+        <w:t xml:space="preserve">test analysis </w:t>
+      </w:r>
+      <w:r>
+        <w:rPr>
+          <w:rFonts w:ascii="Lato" w:hAnsi="Lato"/>
+        </w:rPr>
+        <w:t>program in Python to analyze current data at different test conditions</w:t>
+      </w:r>
+    </w:p>
+    <w:p>
+      <w:pPr>
+        <w:pStyle w:val="ListBullet"/>
+        <w:tabs>
+          <w:tab w:val="clear" w:pos="144"/>
+          <w:tab w:val="num" w:pos="864"/>
+        </w:tabs>
+        <w:ind w:left="864"/>
+        <w:rPr>
+          <w:rFonts w:ascii="Lato" w:hAnsi="Lato"/>
+        </w:rPr>
+      </w:pPr>
+      <w:r>
+        <w:rPr>
+          <w:rFonts w:ascii="Lato" w:hAnsi="Lato"/>
+        </w:rPr>
+        <w:t>Python scripting (</w:t>
+      </w:r>
+      <w:r>
+        <w:rPr>
+          <w:rFonts w:ascii="Lato" w:hAnsi="Lato"/>
+        </w:rPr>
+        <w:t>scipy</w:t>
+      </w:r>
+      <w:r>
+        <w:rPr>
+          <w:rFonts w:ascii="Lato" w:hAnsi="Lato"/>
+        </w:rPr>
+        <w:t xml:space="preserve">, pandas, </w:t>
+      </w:r>
+      <w:r>
+        <w:rPr>
+          <w:rFonts w:ascii="Lato" w:hAnsi="Lato"/>
+        </w:rPr>
+        <w:t>matplotlib, p</w:t>
+      </w:r>
+      <w:r>
+        <w:rPr>
+          <w:rFonts w:ascii="Lato" w:hAnsi="Lato"/>
+        </w:rPr>
+        <w:t>lotly</w:t>
+      </w:r>
+      <w:r>
+        <w:rPr>
+          <w:rFonts w:ascii="Lato" w:hAnsi="Lato"/>
+        </w:rPr>
+        <w:t>, xlsxwriter</w:t>
+      </w:r>
+      <w:r>
+        <w:rPr>
+          <w:rFonts w:ascii="Lato" w:hAnsi="Lato"/>
+        </w:rPr>
+        <w:t>)</w:t>
+      </w:r>
+    </w:p>
+    <w:p>
+      <w:pPr>
+        <w:pStyle w:val="ListBullet"/>
+        <w:tabs>
+          <w:tab w:val="clear" w:pos="144"/>
+          <w:tab w:val="num" w:pos="864"/>
+        </w:tabs>
+        <w:ind w:left="864"/>
+        <w:rPr>
+          <w:rFonts w:ascii="Lato" w:hAnsi="Lato"/>
+        </w:rPr>
+      </w:pPr>
+      <w:r>
+        <w:rPr>
+          <w:rFonts w:ascii="Lato" w:hAnsi="Lato"/>
+        </w:rPr>
+        <w:t>Additional d</w:t>
+      </w:r>
+      <w:r>
+        <w:rPr>
+          <w:rFonts w:ascii="Lato" w:hAnsi="Lato"/>
+        </w:rPr>
+        <w:t>ata analysi</w:t>
+      </w:r>
+      <w:r>
+        <w:rPr>
+          <w:rFonts w:ascii="Lato" w:hAnsi="Lato"/>
+        </w:rPr>
+        <w:t>s in Excel/</w:t>
+      </w:r>
+      <w:r>
+        <w:rPr>
+          <w:rFonts w:ascii="Lato" w:hAnsi="Lato"/>
+        </w:rPr>
+        <w:t>Minitab</w:t>
+      </w:r>
+    </w:p>
+    <w:p>
+      <w:pPr>
+        <w:pStyle w:val="ListBullet"/>
         <w:rPr>
           <w:rFonts w:ascii="Lato" w:hAnsi="Lato"/>
         </w:rPr>
@@ -516,7 +640,27 @@
         <w:rPr>
           <w:rFonts w:ascii="Lato" w:hAnsi="Lato"/>
         </w:rPr>
-        <w:t>Thermal imaging of LED driver PCBs and heatsink configurations</w:t>
+        <w:t xml:space="preserve">Thermal imaging of LED </w:t>
+      </w:r>
+      <w:r>
+        <w:rPr>
+          <w:rFonts w:ascii="Lato" w:hAnsi="Lato"/>
+        </w:rPr>
+        <w:t xml:space="preserve">boards and control modules during </w:t>
+      </w:r>
+      <w:r>
+        <w:rPr>
+          <w:rFonts w:ascii="Lato" w:hAnsi="Lato"/>
+        </w:rPr>
+        <w:t xml:space="preserve">product </w:t>
+      </w:r>
+      <w:bookmarkStart w:id="0" w:name="_GoBack"/>
+      <w:bookmarkEnd w:id="0"/>
+      <w:r>
+        <w:rPr>
+          <w:rFonts w:ascii="Lato" w:hAnsi="Lato"/>
+        </w:rPr>
+        <w:t>development</w:t>
       </w:r>
     </w:p>
     <w:p>
@@ -555,21 +699,12 @@
         </w:rPr>
         <w:t xml:space="preserve"> | </w:t>
       </w:r>
-      <w:proofErr w:type="spellStart"/>
-      <w:r>
-        <w:rPr>
-          <w:rFonts w:ascii="Lato" w:hAnsi="Lato"/>
-          <w:caps w:val="0"/>
-        </w:rPr>
-        <w:t>Exelis</w:t>
-      </w:r>
-      <w:proofErr w:type="spellEnd"/>
-      <w:r>
-        <w:rPr>
-          <w:rFonts w:ascii="Lato" w:hAnsi="Lato"/>
-          <w:caps w:val="0"/>
-        </w:rPr>
-        <w:t xml:space="preserve"> Harris</w:t>
+      <w:r>
+        <w:rPr>
+          <w:rFonts w:ascii="Lato" w:hAnsi="Lato"/>
+          <w:caps w:val="0"/>
+        </w:rPr>
+        <w:t>Exelis Harris</w:t>
       </w:r>
       <w:r>
         <w:rPr>
@@ -597,7 +732,13 @@
         <w:rPr>
           <w:rFonts w:ascii="Lato" w:hAnsi="Lato"/>
         </w:rPr>
-        <w:t>Tested and analyzed radar systems using oscilloscopes, spectrum analyzers, and power supplies.</w:t>
+        <w:t>Tested and analyzed radar systems using oscilloscopes, spectru</w:t>
+      </w:r>
+      <w:r>
+        <w:rPr>
+          <w:rFonts w:ascii="Lato" w:hAnsi="Lato"/>
+        </w:rPr>
+        <w:t>m analyzers, and power supplies</w:t>
       </w:r>
     </w:p>
     <w:p>
@@ -611,7 +752,13 @@
         <w:rPr>
           <w:rFonts w:ascii="Lato" w:hAnsi="Lato"/>
         </w:rPr>
-        <w:t>Soldered through-hole and SMD components for prototype PCB builds.</w:t>
+        <w:t>Soldered through-hole and SMD comp</w:t>
+      </w:r>
+      <w:r>
+        <w:rPr>
+          <w:rFonts w:ascii="Lato" w:hAnsi="Lato"/>
+        </w:rPr>
+        <w:t>onents for prototype PCB builds</w:t>
       </w:r>
     </w:p>
     <w:p>
@@ -625,21 +772,13 @@
         <w:rPr>
           <w:rFonts w:ascii="Lato" w:hAnsi="Lato"/>
         </w:rPr>
-        <w:t xml:space="preserve">Studied circuit designs and blocks such as frequency </w:t>
-      </w:r>
-      <w:proofErr w:type="spellStart"/>
-      <w:r>
-        <w:rPr>
-          <w:rFonts w:ascii="Lato" w:hAnsi="Lato"/>
-        </w:rPr>
-        <w:t>sythesizers</w:t>
-      </w:r>
-      <w:proofErr w:type="spellEnd"/>
-      <w:r>
-        <w:rPr>
-          <w:rFonts w:ascii="Lato" w:hAnsi="Lato"/>
-        </w:rPr>
-        <w:t xml:space="preserve"> and phase-locked loops.</w:t>
+        <w:t>Studied circuit designs and blocks such as frequency syt</w:t>
+      </w:r>
+      <w:r>
+        <w:rPr>
+          <w:rFonts w:ascii="Lato" w:hAnsi="Lato"/>
+        </w:rPr>
+        <w:t>hesizers and phase-locked loops</w:t>
       </w:r>
     </w:p>
     <w:p>
@@ -675,30 +814,8 @@
         <w:rPr>
           <w:rFonts w:ascii="Lato" w:hAnsi="Lato"/>
         </w:rPr>
-        <w:t xml:space="preserve">  Python, Ruby, </w:t>
-      </w:r>
-      <w:proofErr w:type="spellStart"/>
-      <w:r>
-        <w:rPr>
-          <w:rFonts w:ascii="Lato" w:hAnsi="Lato"/>
-        </w:rPr>
-        <w:t>Matlab</w:t>
-      </w:r>
-      <w:proofErr w:type="spellEnd"/>
-      <w:r>
-        <w:rPr>
-          <w:rFonts w:ascii="Lato" w:hAnsi="Lato"/>
-        </w:rPr>
-        <w:t xml:space="preserve">, </w:t>
-      </w:r>
-      <w:proofErr w:type="spellStart"/>
-      <w:r>
-        <w:rPr>
-          <w:rFonts w:ascii="Lato" w:hAnsi="Lato"/>
-        </w:rPr>
-        <w:t>ExcelVBA</w:t>
-      </w:r>
-      <w:proofErr w:type="spellEnd"/>
+        <w:t xml:space="preserve">  Python, Ruby, Matlab, ExcelVBA</w:t>
+      </w:r>
     </w:p>
     <w:p>
       <w:pPr>
@@ -732,30 +849,8 @@
         <w:rPr>
           <w:rFonts w:ascii="Lato" w:hAnsi="Lato"/>
         </w:rPr>
-        <w:t xml:space="preserve">Ruby on Rails, </w:t>
-      </w:r>
-      <w:proofErr w:type="spellStart"/>
-      <w:r>
-        <w:rPr>
-          <w:rFonts w:ascii="Lato" w:hAnsi="Lato"/>
-        </w:rPr>
-        <w:t>Javascript</w:t>
-      </w:r>
-      <w:proofErr w:type="spellEnd"/>
-      <w:r>
-        <w:rPr>
-          <w:rFonts w:ascii="Lato" w:hAnsi="Lato"/>
-        </w:rPr>
-        <w:t xml:space="preserve">, CSS, HTML, </w:t>
-      </w:r>
-      <w:proofErr w:type="spellStart"/>
-      <w:r>
-        <w:rPr>
-          <w:rFonts w:ascii="Lato" w:hAnsi="Lato"/>
-        </w:rPr>
-        <w:t>Git</w:t>
-      </w:r>
-      <w:proofErr w:type="spellEnd"/>
+        <w:t>Ruby on Rails, Javascript, CSS, HTML, Git</w:t>
+      </w:r>
     </w:p>
     <w:p>
       <w:pPr>
@@ -789,21 +884,7 @@
         <w:rPr>
           <w:rFonts w:ascii="Lato" w:hAnsi="Lato"/>
         </w:rPr>
-        <w:t xml:space="preserve">Microsoft Suite (Word </w:t>
-      </w:r>
-      <w:proofErr w:type="spellStart"/>
-      <w:r>
-        <w:rPr>
-          <w:rFonts w:ascii="Lato" w:hAnsi="Lato"/>
-        </w:rPr>
-        <w:t>Powerpoint</w:t>
-      </w:r>
-      <w:proofErr w:type="spellEnd"/>
-      <w:r>
-        <w:rPr>
-          <w:rFonts w:ascii="Lato" w:hAnsi="Lato"/>
-        </w:rPr>
-        <w:t>, Excel, Projects, etc.)</w:t>
+        <w:t>Microsoft Suite (Word Powerpoint, Excel, Projects, etc.)</w:t>
       </w:r>
     </w:p>
     <w:p>
@@ -816,6 +897,7 @@
           <w:rFonts w:ascii="Lato" w:hAnsi="Lato"/>
           <w:b/>
         </w:rPr>
+        <w:lastRenderedPageBreak/>
         <w:t>Actively Learning</w:t>
       </w:r>
       <w:r>
@@ -831,16 +913,12 @@
         </w:rPr>
         <w:t xml:space="preserve">  </w:t>
       </w:r>
-      <w:proofErr w:type="spellStart"/>
       <w:r>
         <w:rPr>
           <w:rFonts w:ascii="Lato" w:hAnsi="Lato"/>
         </w:rPr>
         <w:t>ReactJS</w:t>
       </w:r>
-      <w:bookmarkStart w:id="0" w:name="_GoBack"/>
-      <w:bookmarkEnd w:id="0"/>
-      <w:proofErr w:type="spellEnd"/>
     </w:p>
     <w:p>
       <w:pPr>

</xml_diff>